<commit_message>
added text file output for part 3
</commit_message>
<xml_diff>
--- a/P2 Outputs.docx
+++ b/P2 Outputs.docx
@@ -118,7 +118,7 @@
       </w:r>
     </w:p>
     <w:p>
-      <w:hyperlink r:id="rId5" w:history="1">
+      <w:hyperlink r:id="rId6" w:history="1">
         <w:r>
           <w:rPr>
             <w:rStyle w:val="Hyperlink"/>
@@ -148,7 +148,19 @@
         <w:rPr>
           <w:lang w:val="en-AU"/>
         </w:rPr>
-        <w:t>Part1</w:t>
+        <w:t>Part</w:t>
+      </w:r>
+      <w:r>
+        <w:rPr>
+          <w:lang w:val="en-AU"/>
+        </w:rPr>
+        <w:t xml:space="preserve"> </w:t>
+      </w:r>
+      <w:r>
+        <w:rPr>
+          <w:lang w:val="en-AU"/>
+        </w:rPr>
+        <w:t>1</w:t>
       </w:r>
       <w:r>
         <w:rPr>
@@ -156,20 +168,681 @@
         </w:rPr>
         <w:t>:</w:t>
       </w:r>
-    </w:p>
-    <w:p>
-      <w:pPr>
-        <w:rPr>
-          <w:lang w:val="en-AU"/>
-        </w:rPr>
-      </w:pPr>
+      <w:r>
+        <w:rPr>
+          <w:lang w:val="en-AU"/>
+        </w:rPr>
+        <w:t xml:space="preserve"> Forecast Summary</w:t>
+      </w:r>
+    </w:p>
+    <w:p>
+      <w:pPr>
+        <w:pStyle w:val="Heading2"/>
+        <w:rPr>
+          <w:lang w:val="en-AU"/>
+        </w:rPr>
+      </w:pPr>
+      <w:r>
+        <w:rPr>
+          <w:lang w:val="en-AU"/>
+        </w:rPr>
+        <w:t>Test output</w:t>
+      </w:r>
+    </w:p>
+    <w:p>
+      <w:pPr>
+        <w:rPr>
+          <w:lang w:val="en-AU"/>
+        </w:rPr>
+      </w:pPr>
+      <w:r>
+        <w:rPr>
+          <w:noProof/>
+          <w:lang w:val="en-AU" w:eastAsia="en-AU"/>
+        </w:rPr>
+        <w:drawing>
+          <wp:inline distT="0" distB="0" distL="0" distR="0" wp14:anchorId="34372A88" wp14:editId="582CE02C">
+            <wp:extent cx="6646545" cy="1471295"/>
+            <wp:effectExtent l="190500" t="190500" r="192405" b="186055"/>
+            <wp:docPr id="1" name="Picture 1"/>
+            <wp:cNvGraphicFramePr>
+              <a:graphicFrameLocks xmlns:a="http://schemas.openxmlformats.org/drawingml/2006/main" noChangeAspect="1"/>
+            </wp:cNvGraphicFramePr>
+            <a:graphic xmlns:a="http://schemas.openxmlformats.org/drawingml/2006/main">
+              <a:graphicData uri="http://schemas.openxmlformats.org/drawingml/2006/picture">
+                <pic:pic xmlns:pic="http://schemas.openxmlformats.org/drawingml/2006/picture">
+                  <pic:nvPicPr>
+                    <pic:cNvPr id="1" name=""/>
+                    <pic:cNvPicPr/>
+                  </pic:nvPicPr>
+                  <pic:blipFill>
+                    <a:blip r:embed="rId7"/>
+                    <a:stretch>
+                      <a:fillRect/>
+                    </a:stretch>
+                  </pic:blipFill>
+                  <pic:spPr>
+                    <a:xfrm>
+                      <a:off x="0" y="0"/>
+                      <a:ext cx="6646545" cy="1471295"/>
+                    </a:xfrm>
+                    <a:prstGeom prst="rect">
+                      <a:avLst/>
+                    </a:prstGeom>
+                    <a:ln>
+                      <a:noFill/>
+                    </a:ln>
+                    <a:effectLst>
+                      <a:outerShdw blurRad="190500" algn="tl" rotWithShape="0">
+                        <a:srgbClr val="000000">
+                          <a:alpha val="70000"/>
+                        </a:srgbClr>
+                      </a:outerShdw>
+                    </a:effectLst>
+                  </pic:spPr>
+                </pic:pic>
+              </a:graphicData>
+            </a:graphic>
+          </wp:inline>
+        </w:drawing>
+      </w:r>
+    </w:p>
+    <w:p>
+      <w:pPr>
+        <w:rPr>
+          <w:lang w:val="en-AU"/>
+        </w:rPr>
+      </w:pPr>
+    </w:p>
+    <w:p>
+      <w:pPr>
+        <w:rPr>
+          <w:lang w:val="en-AU"/>
+        </w:rPr>
+        <w:sectPr>
+          <w:type w:val="continuous"/>
+          <w:pgSz w:w="11907" w:h="16840" w:code="9"/>
+          <w:pgMar w:top="851" w:right="720" w:bottom="993" w:left="720" w:header="720" w:footer="720" w:gutter="0"/>
+          <w:cols w:space="720"/>
+          <w:docGrid w:linePitch="360"/>
+        </w:sectPr>
+      </w:pPr>
+    </w:p>
+    <w:p>
+      <w:pPr>
+        <w:rPr>
+          <w:rFonts w:asciiTheme="majorHAnsi" w:eastAsiaTheme="majorEastAsia" w:hAnsiTheme="majorHAnsi" w:cstheme="majorBidi"/>
+          <w:color w:val="2E74B5" w:themeColor="accent1" w:themeShade="BF"/>
+          <w:sz w:val="32"/>
+          <w:szCs w:val="32"/>
+          <w:lang w:val="en-AU"/>
+        </w:rPr>
+      </w:pPr>
+      <w:r>
+        <w:rPr>
+          <w:rFonts w:asciiTheme="majorHAnsi" w:eastAsiaTheme="majorEastAsia" w:hAnsiTheme="majorHAnsi" w:cstheme="majorBidi"/>
+          <w:color w:val="2E74B5" w:themeColor="accent1" w:themeShade="BF"/>
+          <w:sz w:val="32"/>
+          <w:szCs w:val="32"/>
+          <w:lang w:val="en-AU"/>
+        </w:rPr>
+        <w:lastRenderedPageBreak/>
+        <w:t>Part 2: Forecast Graphs</w:t>
+      </w:r>
+    </w:p>
+    <w:p>
+      <w:pPr>
+        <w:pStyle w:val="Heading3"/>
+        <w:rPr>
+          <w:lang w:val="en-AU"/>
+        </w:rPr>
+        <w:sectPr>
+          <w:pgSz w:w="16840" w:h="11907" w:orient="landscape" w:code="9"/>
+          <w:pgMar w:top="720" w:right="851" w:bottom="720" w:left="992" w:header="720" w:footer="720" w:gutter="0"/>
+          <w:cols w:space="720"/>
+          <w:docGrid w:linePitch="360"/>
+        </w:sectPr>
+      </w:pPr>
+    </w:p>
+    <w:p>
+      <w:pPr>
+        <w:pStyle w:val="Heading3"/>
+        <w:rPr>
+          <w:lang w:val="en-AU"/>
+        </w:rPr>
+      </w:pPr>
+      <w:r>
+        <w:rPr>
+          <w:lang w:val="en-AU"/>
+        </w:rPr>
+        <w:t>T</w:t>
+      </w:r>
+      <w:r>
+        <w:rPr>
+          <w:lang w:val="en-AU"/>
+        </w:rPr>
+        <w:t>ime series graph that contains both the minimum and maximum temperatures for each day</w:t>
+      </w:r>
+    </w:p>
+    <w:p>
+      <w:pPr>
+        <w:rPr>
+          <w:lang w:val="en-AU"/>
+        </w:rPr>
+      </w:pPr>
+      <w:r>
+        <w:rPr>
+          <w:noProof/>
+          <w:lang w:val="en-AU" w:eastAsia="en-AU"/>
+        </w:rPr>
+        <w:drawing>
+          <wp:inline distT="0" distB="0" distL="0" distR="0" wp14:anchorId="0066716C" wp14:editId="55DF26AC">
+            <wp:extent cx="4492181" cy="4134679"/>
+            <wp:effectExtent l="190500" t="190500" r="194310" b="189865"/>
+            <wp:docPr id="2" name="Picture 2"/>
+            <wp:cNvGraphicFramePr>
+              <a:graphicFrameLocks xmlns:a="http://schemas.openxmlformats.org/drawingml/2006/main" noChangeAspect="1"/>
+            </wp:cNvGraphicFramePr>
+            <a:graphic xmlns:a="http://schemas.openxmlformats.org/drawingml/2006/main">
+              <a:graphicData uri="http://schemas.openxmlformats.org/drawingml/2006/picture">
+                <pic:pic xmlns:pic="http://schemas.openxmlformats.org/drawingml/2006/picture">
+                  <pic:nvPicPr>
+                    <pic:cNvPr id="1" name=""/>
+                    <pic:cNvPicPr/>
+                  </pic:nvPicPr>
+                  <pic:blipFill>
+                    <a:blip r:embed="rId8"/>
+                    <a:stretch>
+                      <a:fillRect/>
+                    </a:stretch>
+                  </pic:blipFill>
+                  <pic:spPr>
+                    <a:xfrm>
+                      <a:off x="0" y="0"/>
+                      <a:ext cx="4492181" cy="4134679"/>
+                    </a:xfrm>
+                    <a:prstGeom prst="rect">
+                      <a:avLst/>
+                    </a:prstGeom>
+                    <a:ln>
+                      <a:noFill/>
+                    </a:ln>
+                    <a:effectLst>
+                      <a:outerShdw blurRad="190500" algn="tl" rotWithShape="0">
+                        <a:srgbClr val="000000">
+                          <a:alpha val="70000"/>
+                        </a:srgbClr>
+                      </a:outerShdw>
+                    </a:effectLst>
+                  </pic:spPr>
+                </pic:pic>
+              </a:graphicData>
+            </a:graphic>
+          </wp:inline>
+        </w:drawing>
+      </w:r>
+    </w:p>
+    <w:p>
+      <w:pPr>
+        <w:pStyle w:val="Heading3"/>
+      </w:pPr>
+      <w:r>
+        <w:t>Time series graph that contains the minimum, minimum “real feel”, and minimum “real feel shade” temperatures.</w:t>
+      </w:r>
+    </w:p>
+    <w:p>
+      <w:r>
+        <w:rPr>
+          <w:noProof/>
+          <w:lang w:val="en-AU" w:eastAsia="en-AU"/>
+        </w:rPr>
+        <w:drawing>
+          <wp:inline distT="0" distB="0" distL="0" distR="0" wp14:anchorId="2A3C11F6" wp14:editId="09336E69">
+            <wp:extent cx="4291897" cy="4160989"/>
+            <wp:effectExtent l="190500" t="190500" r="185420" b="182880"/>
+            <wp:docPr id="3" name="Picture 3"/>
+            <wp:cNvGraphicFramePr>
+              <a:graphicFrameLocks xmlns:a="http://schemas.openxmlformats.org/drawingml/2006/main" noChangeAspect="1"/>
+            </wp:cNvGraphicFramePr>
+            <a:graphic xmlns:a="http://schemas.openxmlformats.org/drawingml/2006/main">
+              <a:graphicData uri="http://schemas.openxmlformats.org/drawingml/2006/picture">
+                <pic:pic xmlns:pic="http://schemas.openxmlformats.org/drawingml/2006/picture">
+                  <pic:nvPicPr>
+                    <pic:cNvPr id="1" name=""/>
+                    <pic:cNvPicPr/>
+                  </pic:nvPicPr>
+                  <pic:blipFill>
+                    <a:blip r:embed="rId9"/>
+                    <a:stretch>
+                      <a:fillRect/>
+                    </a:stretch>
+                  </pic:blipFill>
+                  <pic:spPr>
+                    <a:xfrm>
+                      <a:off x="0" y="0"/>
+                      <a:ext cx="4291897" cy="4160989"/>
+                    </a:xfrm>
+                    <a:prstGeom prst="rect">
+                      <a:avLst/>
+                    </a:prstGeom>
+                    <a:ln>
+                      <a:noFill/>
+                    </a:ln>
+                    <a:effectLst>
+                      <a:outerShdw blurRad="190500" algn="tl" rotWithShape="0">
+                        <a:srgbClr val="000000">
+                          <a:alpha val="70000"/>
+                        </a:srgbClr>
+                      </a:outerShdw>
+                    </a:effectLst>
+                  </pic:spPr>
+                </pic:pic>
+              </a:graphicData>
+            </a:graphic>
+          </wp:inline>
+        </w:drawing>
+      </w:r>
+    </w:p>
+    <w:p>
+      <w:pPr>
+        <w:pStyle w:val="Heading1"/>
+        <w:sectPr>
+          <w:type w:val="continuous"/>
+          <w:pgSz w:w="16840" w:h="11907" w:orient="landscape" w:code="9"/>
+          <w:pgMar w:top="720" w:right="851" w:bottom="720" w:left="992" w:header="720" w:footer="720" w:gutter="0"/>
+          <w:cols w:num="2" w:space="720"/>
+          <w:docGrid w:linePitch="360"/>
+        </w:sectPr>
+      </w:pPr>
+    </w:p>
+    <w:p>
+      <w:pPr>
+        <w:pStyle w:val="Heading1"/>
+      </w:pPr>
+      <w:r>
+        <w:br w:type="page"/>
+      </w:r>
+    </w:p>
+    <w:p>
+      <w:pPr>
+        <w:pStyle w:val="Heading1"/>
+      </w:pPr>
+      <w:r>
+        <w:lastRenderedPageBreak/>
+        <w:t xml:space="preserve">Part 3: </w:t>
+      </w:r>
+      <w:r>
+        <w:t>Historical Data Graphs and Summary</w:t>
+      </w:r>
+    </w:p>
+    <w:p>
+      <w:pPr>
+        <w:rPr>
+          <w:rStyle w:val="Heading3Char"/>
+        </w:rPr>
+        <w:sectPr>
+          <w:type w:val="continuous"/>
+          <w:pgSz w:w="16840" w:h="11907" w:orient="landscape" w:code="9"/>
+          <w:pgMar w:top="720" w:right="851" w:bottom="720" w:left="992" w:header="720" w:footer="720" w:gutter="0"/>
+          <w:cols w:space="720"/>
+          <w:docGrid w:linePitch="360"/>
+        </w:sectPr>
+      </w:pPr>
+    </w:p>
+    <w:p>
+      <w:r>
+        <w:rPr>
+          <w:rStyle w:val="Heading3Char"/>
+        </w:rPr>
+        <w:t>Single graph that contains two box plots, one for the temperature and one for the real feel temperature</w:t>
+      </w:r>
+      <w:r>
+        <w:t>.</w:t>
+      </w:r>
+    </w:p>
+    <w:p>
+      <w:r>
+        <w:rPr>
+          <w:noProof/>
+          <w:lang w:val="en-AU" w:eastAsia="en-AU"/>
+        </w:rPr>
+        <w:drawing>
+          <wp:inline distT="0" distB="0" distL="0" distR="0" wp14:anchorId="230B47B8" wp14:editId="02CB1E83">
+            <wp:extent cx="4412974" cy="4508680"/>
+            <wp:effectExtent l="190500" t="190500" r="197485" b="196850"/>
+            <wp:docPr id="5" name="Picture 5"/>
+            <wp:cNvGraphicFramePr>
+              <a:graphicFrameLocks xmlns:a="http://schemas.openxmlformats.org/drawingml/2006/main" noChangeAspect="1"/>
+            </wp:cNvGraphicFramePr>
+            <a:graphic xmlns:a="http://schemas.openxmlformats.org/drawingml/2006/main">
+              <a:graphicData uri="http://schemas.openxmlformats.org/drawingml/2006/picture">
+                <pic:pic xmlns:pic="http://schemas.openxmlformats.org/drawingml/2006/picture">
+                  <pic:nvPicPr>
+                    <pic:cNvPr id="1" name=""/>
+                    <pic:cNvPicPr/>
+                  </pic:nvPicPr>
+                  <pic:blipFill>
+                    <a:blip r:embed="rId10"/>
+                    <a:stretch>
+                      <a:fillRect/>
+                    </a:stretch>
+                  </pic:blipFill>
+                  <pic:spPr>
+                    <a:xfrm>
+                      <a:off x="0" y="0"/>
+                      <a:ext cx="4420470" cy="4516338"/>
+                    </a:xfrm>
+                    <a:prstGeom prst="rect">
+                      <a:avLst/>
+                    </a:prstGeom>
+                    <a:ln>
+                      <a:noFill/>
+                    </a:ln>
+                    <a:effectLst>
+                      <a:outerShdw blurRad="190500" algn="tl" rotWithShape="0">
+                        <a:srgbClr val="000000">
+                          <a:alpha val="70000"/>
+                        </a:srgbClr>
+                      </a:outerShdw>
+                    </a:effectLst>
+                  </pic:spPr>
+                </pic:pic>
+              </a:graphicData>
+            </a:graphic>
+          </wp:inline>
+        </w:drawing>
+      </w:r>
+    </w:p>
+    <w:p>
+      <w:pPr>
+        <w:pStyle w:val="Heading3"/>
+      </w:pPr>
+      <w:r>
+        <w:t>B</w:t>
+      </w:r>
+      <w:r>
+        <w:t>ar graph showing the number of times each “</w:t>
+      </w:r>
+      <w:proofErr w:type="spellStart"/>
+      <w:r>
+        <w:t>WeatherText</w:t>
+      </w:r>
+      <w:proofErr w:type="spellEnd"/>
+      <w:r>
+        <w:t>” category occurs</w:t>
+      </w:r>
+    </w:p>
+    <w:p>
+      <w:pPr>
+        <w:rPr>
+          <w:lang w:val="en-AU"/>
+        </w:rPr>
+      </w:pPr>
+      <w:r>
+        <w:rPr>
+          <w:noProof/>
+          <w:lang w:val="en-AU" w:eastAsia="en-AU"/>
+        </w:rPr>
+        <w:drawing>
+          <wp:inline distT="0" distB="0" distL="0" distR="0" wp14:anchorId="455E31B3" wp14:editId="49A57D04">
+            <wp:extent cx="4484270" cy="4627769"/>
+            <wp:effectExtent l="190500" t="190500" r="183515" b="192405"/>
+            <wp:docPr id="4" name="Picture 4"/>
+            <wp:cNvGraphicFramePr>
+              <a:graphicFrameLocks xmlns:a="http://schemas.openxmlformats.org/drawingml/2006/main" noChangeAspect="1"/>
+            </wp:cNvGraphicFramePr>
+            <a:graphic xmlns:a="http://schemas.openxmlformats.org/drawingml/2006/main">
+              <a:graphicData uri="http://schemas.openxmlformats.org/drawingml/2006/picture">
+                <pic:pic xmlns:pic="http://schemas.openxmlformats.org/drawingml/2006/picture">
+                  <pic:nvPicPr>
+                    <pic:cNvPr id="1" name=""/>
+                    <pic:cNvPicPr/>
+                  </pic:nvPicPr>
+                  <pic:blipFill>
+                    <a:blip r:embed="rId11"/>
+                    <a:stretch>
+                      <a:fillRect/>
+                    </a:stretch>
+                  </pic:blipFill>
+                  <pic:spPr>
+                    <a:xfrm>
+                      <a:off x="0" y="0"/>
+                      <a:ext cx="4495968" cy="4639842"/>
+                    </a:xfrm>
+                    <a:prstGeom prst="rect">
+                      <a:avLst/>
+                    </a:prstGeom>
+                    <a:ln>
+                      <a:noFill/>
+                    </a:ln>
+                    <a:effectLst>
+                      <a:outerShdw blurRad="190500" algn="tl" rotWithShape="0">
+                        <a:srgbClr val="000000">
+                          <a:alpha val="70000"/>
+                        </a:srgbClr>
+                      </a:outerShdw>
+                    </a:effectLst>
+                  </pic:spPr>
+                </pic:pic>
+              </a:graphicData>
+            </a:graphic>
+          </wp:inline>
+        </w:drawing>
+      </w:r>
+    </w:p>
+    <w:p>
+      <w:pPr>
+        <w:rPr>
+          <w:lang w:val="en-AU"/>
+        </w:rPr>
+      </w:pPr>
+    </w:p>
+    <w:p>
+      <w:pPr>
+        <w:pStyle w:val="Heading3"/>
+        <w:rPr>
+          <w:lang w:val="en-AU"/>
+        </w:rPr>
+        <w:sectPr>
+          <w:type w:val="continuous"/>
+          <w:pgSz w:w="16840" w:h="11907" w:orient="landscape" w:code="9"/>
+          <w:pgMar w:top="720" w:right="851" w:bottom="720" w:left="992" w:header="720" w:footer="720" w:gutter="0"/>
+          <w:cols w:num="2" w:space="720"/>
+          <w:docGrid w:linePitch="360"/>
+        </w:sectPr>
+      </w:pPr>
+    </w:p>
+    <w:p>
+      <w:pPr>
+        <w:pStyle w:val="Heading3"/>
+        <w:rPr>
+          <w:lang w:val="en-AU"/>
+        </w:rPr>
+      </w:pPr>
+      <w:r>
+        <w:rPr>
+          <w:lang w:val="en-AU"/>
+        </w:rPr>
+        <w:lastRenderedPageBreak/>
+        <w:t>Text file output:</w:t>
+      </w:r>
+    </w:p>
+    <w:p>
+      <w:pPr>
+        <w:rPr>
+          <w:lang w:val="en-AU"/>
+        </w:rPr>
+      </w:pPr>
+      <w:r>
+        <w:rPr>
+          <w:lang w:val="en-AU"/>
+        </w:rPr>
+        <w:drawing>
+          <wp:inline distT="0" distB="0" distL="0" distR="0" wp14:anchorId="1A8124A7" wp14:editId="75212D4C">
+            <wp:extent cx="5249008" cy="1819529"/>
+            <wp:effectExtent l="190500" t="190500" r="199390" b="200025"/>
+            <wp:docPr id="10" name="Picture 10"/>
+            <wp:cNvGraphicFramePr>
+              <a:graphicFrameLocks xmlns:a="http://schemas.openxmlformats.org/drawingml/2006/main" noChangeAspect="1"/>
+            </wp:cNvGraphicFramePr>
+            <a:graphic xmlns:a="http://schemas.openxmlformats.org/drawingml/2006/main">
+              <a:graphicData uri="http://schemas.openxmlformats.org/drawingml/2006/picture">
+                <pic:pic xmlns:pic="http://schemas.openxmlformats.org/drawingml/2006/picture">
+                  <pic:nvPicPr>
+                    <pic:cNvPr id="1" name=""/>
+                    <pic:cNvPicPr/>
+                  </pic:nvPicPr>
+                  <pic:blipFill>
+                    <a:blip r:embed="rId12"/>
+                    <a:stretch>
+                      <a:fillRect/>
+                    </a:stretch>
+                  </pic:blipFill>
+                  <pic:spPr>
+                    <a:xfrm>
+                      <a:off x="0" y="0"/>
+                      <a:ext cx="5249008" cy="1819529"/>
+                    </a:xfrm>
+                    <a:prstGeom prst="rect">
+                      <a:avLst/>
+                    </a:prstGeom>
+                    <a:ln>
+                      <a:noFill/>
+                    </a:ln>
+                    <a:effectLst>
+                      <a:outerShdw blurRad="190500" algn="tl" rotWithShape="0">
+                        <a:srgbClr val="000000">
+                          <a:alpha val="70000"/>
+                        </a:srgbClr>
+                      </a:outerShdw>
+                    </a:effectLst>
+                  </pic:spPr>
+                </pic:pic>
+              </a:graphicData>
+            </a:graphic>
+          </wp:inline>
+        </w:drawing>
+      </w:r>
+      <w:r>
+        <w:rPr>
+          <w:lang w:val="en-AU"/>
+        </w:rPr>
+        <w:drawing>
+          <wp:inline distT="0" distB="0" distL="0" distR="0" wp14:anchorId="5CA3502B" wp14:editId="0BEE7A79">
+            <wp:extent cx="5296639" cy="1914792"/>
+            <wp:effectExtent l="190500" t="190500" r="189865" b="200025"/>
+            <wp:docPr id="8" name="Picture 8"/>
+            <wp:cNvGraphicFramePr>
+              <a:graphicFrameLocks xmlns:a="http://schemas.openxmlformats.org/drawingml/2006/main" noChangeAspect="1"/>
+            </wp:cNvGraphicFramePr>
+            <a:graphic xmlns:a="http://schemas.openxmlformats.org/drawingml/2006/main">
+              <a:graphicData uri="http://schemas.openxmlformats.org/drawingml/2006/picture">
+                <pic:pic xmlns:pic="http://schemas.openxmlformats.org/drawingml/2006/picture">
+                  <pic:nvPicPr>
+                    <pic:cNvPr id="1" name=""/>
+                    <pic:cNvPicPr/>
+                  </pic:nvPicPr>
+                  <pic:blipFill>
+                    <a:blip r:embed="rId13"/>
+                    <a:stretch>
+                      <a:fillRect/>
+                    </a:stretch>
+                  </pic:blipFill>
+                  <pic:spPr>
+                    <a:xfrm>
+                      <a:off x="0" y="0"/>
+                      <a:ext cx="5296639" cy="1914792"/>
+                    </a:xfrm>
+                    <a:prstGeom prst="rect">
+                      <a:avLst/>
+                    </a:prstGeom>
+                    <a:ln>
+                      <a:noFill/>
+                    </a:ln>
+                    <a:effectLst>
+                      <a:outerShdw blurRad="190500" algn="tl" rotWithShape="0">
+                        <a:srgbClr val="000000">
+                          <a:alpha val="70000"/>
+                        </a:srgbClr>
+                      </a:outerShdw>
+                    </a:effectLst>
+                  </pic:spPr>
+                </pic:pic>
+              </a:graphicData>
+            </a:graphic>
+          </wp:inline>
+        </w:drawing>
+      </w:r>
+    </w:p>
+    <w:p>
+      <w:pPr>
+        <w:rPr>
+          <w:lang w:val="en-AU"/>
+        </w:rPr>
+      </w:pPr>
+      <w:r>
+        <w:rPr>
+          <w:lang w:val="en-AU"/>
+        </w:rPr>
+        <w:drawing>
+          <wp:inline distT="0" distB="0" distL="0" distR="0" wp14:anchorId="787A1FD4" wp14:editId="22E843B1">
+            <wp:extent cx="5601482" cy="1838582"/>
+            <wp:effectExtent l="190500" t="190500" r="189865" b="200025"/>
+            <wp:docPr id="9" name="Picture 9"/>
+            <wp:cNvGraphicFramePr>
+              <a:graphicFrameLocks xmlns:a="http://schemas.openxmlformats.org/drawingml/2006/main" noChangeAspect="1"/>
+            </wp:cNvGraphicFramePr>
+            <a:graphic xmlns:a="http://schemas.openxmlformats.org/drawingml/2006/main">
+              <a:graphicData uri="http://schemas.openxmlformats.org/drawingml/2006/picture">
+                <pic:pic xmlns:pic="http://schemas.openxmlformats.org/drawingml/2006/picture">
+                  <pic:nvPicPr>
+                    <pic:cNvPr id="1" name=""/>
+                    <pic:cNvPicPr/>
+                  </pic:nvPicPr>
+                  <pic:blipFill>
+                    <a:blip r:embed="rId14"/>
+                    <a:stretch>
+                      <a:fillRect/>
+                    </a:stretch>
+                  </pic:blipFill>
+                  <pic:spPr>
+                    <a:xfrm>
+                      <a:off x="0" y="0"/>
+                      <a:ext cx="5601482" cy="1838582"/>
+                    </a:xfrm>
+                    <a:prstGeom prst="rect">
+                      <a:avLst/>
+                    </a:prstGeom>
+                    <a:ln>
+                      <a:noFill/>
+                    </a:ln>
+                    <a:effectLst>
+                      <a:outerShdw blurRad="190500" algn="tl" rotWithShape="0">
+                        <a:srgbClr val="000000">
+                          <a:alpha val="70000"/>
+                        </a:srgbClr>
+                      </a:outerShdw>
+                    </a:effectLst>
+                  </pic:spPr>
+                </pic:pic>
+              </a:graphicData>
+            </a:graphic>
+          </wp:inline>
+        </w:drawing>
+      </w:r>
       <w:bookmarkStart w:id="0" w:name="_GoBack"/>
       <w:bookmarkEnd w:id="0"/>
     </w:p>
+    <w:p>
+      <w:pPr>
+        <w:rPr>
+          <w:lang w:val="en-AU"/>
+        </w:rPr>
+      </w:pPr>
+    </w:p>
     <w:sectPr>
-      <w:type w:val="continuous"/>
       <w:pgSz w:w="11907" w:h="16840" w:code="9"/>
-      <w:pgMar w:top="851" w:right="720" w:bottom="993" w:left="720" w:header="720" w:footer="720" w:gutter="0"/>
+      <w:pgMar w:top="851" w:right="720" w:bottom="992" w:left="720" w:header="720" w:footer="720" w:gutter="0"/>
       <w:cols w:space="720"/>
       <w:docGrid w:linePitch="360"/>
     </w:sectPr>
@@ -1659,4 +2332,16 @@
     </a:ext>
   </a:extLst>
 </a:theme>
+</file>
+
+<file path=customXml/item1.xml><?xml version="1.0" encoding="utf-8"?>
+<b:Sources xmlns:b="http://schemas.openxmlformats.org/officeDocument/2006/bibliography" xmlns="http://schemas.openxmlformats.org/officeDocument/2006/bibliography" SelectedStyle="\APASixthEditionOfficeOnline.xsl" StyleName="APA" Version="6"/>
+</file>
+
+<file path=customXml/itemProps1.xml><?xml version="1.0" encoding="utf-8"?>
+<ds:datastoreItem xmlns:ds="http://schemas.openxmlformats.org/officeDocument/2006/customXml" ds:itemID="{472E3511-F485-4B30-8EA0-1CC814DB62BE}">
+  <ds:schemaRefs>
+    <ds:schemaRef ds:uri="http://schemas.openxmlformats.org/officeDocument/2006/bibliography"/>
+  </ds:schemaRefs>
+</ds:datastoreItem>
 </file>
</xml_diff>